<commit_message>
Completed all 8 questions and added prompts.docx and screenshot
</commit_message>
<xml_diff>
--- a/ISM6225_Spring_2024_Assignment_2/Prompts.docx
+++ b/ISM6225_Spring_2024_Assignment_2/Prompts.docx
@@ -10,6 +10,373 @@
         <w:t>Prompts</w:t>
       </w:r>
     </w:p>
+    <w:p>
+      <w:pPr>
+        <w:jc w:val="center"/>
+      </w:pPr>
+    </w:p>
+    <w:p>
+      <w:r>
+        <w:t>Question 1:</w:t>
+      </w:r>
+    </w:p>
+    <w:p>
+      <w:r>
+        <w:rPr>
+          <w:noProof/>
+        </w:rPr>
+        <w:drawing>
+          <wp:inline distT="0" distB="0" distL="0" distR="0" wp14:anchorId="3BE144D6" wp14:editId="0BD08A19">
+            <wp:extent cx="5562600" cy="4851400"/>
+            <wp:effectExtent l="0" t="0" r="0" b="0"/>
+            <wp:docPr id="1921190756" name="Picture 1" descr="A screenshot of a computer&#10;&#10;Description automatically generated"/>
+            <wp:cNvGraphicFramePr>
+              <a:graphicFrameLocks xmlns:a="http://schemas.openxmlformats.org/drawingml/2006/main" noChangeAspect="1"/>
+            </wp:cNvGraphicFramePr>
+            <a:graphic xmlns:a="http://schemas.openxmlformats.org/drawingml/2006/main">
+              <a:graphicData uri="http://schemas.openxmlformats.org/drawingml/2006/picture">
+                <pic:pic xmlns:pic="http://schemas.openxmlformats.org/drawingml/2006/picture">
+                  <pic:nvPicPr>
+                    <pic:cNvPr id="1921190756" name="Picture 1" descr="A screenshot of a computer&#10;&#10;Description automatically generated"/>
+                    <pic:cNvPicPr/>
+                  </pic:nvPicPr>
+                  <pic:blipFill>
+                    <a:blip r:embed="rId4">
+                      <a:extLst>
+                        <a:ext uri="{28A0092B-C50C-407E-A947-70E740481C1C}">
+                          <a14:useLocalDpi xmlns:a14="http://schemas.microsoft.com/office/drawing/2010/main" val="0"/>
+                        </a:ext>
+                      </a:extLst>
+                    </a:blip>
+                    <a:stretch>
+                      <a:fillRect/>
+                    </a:stretch>
+                  </pic:blipFill>
+                  <pic:spPr>
+                    <a:xfrm>
+                      <a:off x="0" y="0"/>
+                      <a:ext cx="5562600" cy="4851400"/>
+                    </a:xfrm>
+                    <a:prstGeom prst="rect">
+                      <a:avLst/>
+                    </a:prstGeom>
+                  </pic:spPr>
+                </pic:pic>
+              </a:graphicData>
+            </a:graphic>
+          </wp:inline>
+        </w:drawing>
+      </w:r>
+    </w:p>
+    <w:p>
+      <w:r>
+        <w:t xml:space="preserve">Implementation: </w:t>
+      </w:r>
+    </w:p>
+    <w:p>
+      <w:r>
+        <w:t xml:space="preserve">I followed the suggestion to create a </w:t>
+      </w:r>
+      <w:r>
+        <w:rPr>
+          <w:rStyle w:val="HTMLCode"/>
+          <w:rFonts w:eastAsiaTheme="majorEastAsia"/>
+        </w:rPr>
+        <w:t>HashSet&lt;int&gt;</w:t>
+      </w:r>
+      <w:r>
+        <w:t xml:space="preserve"> and then loop from 1 to n to check which elements are missing. I also added a check for empty arrays.</w:t>
+      </w:r>
+    </w:p>
+    <w:p/>
+    <w:p/>
+    <w:p/>
+    <w:p/>
+    <w:p>
+      <w:r>
+        <w:lastRenderedPageBreak/>
+        <w:t>Question 2:</w:t>
+      </w:r>
+    </w:p>
+    <w:p>
+      <w:r>
+        <w:rPr>
+          <w:noProof/>
+        </w:rPr>
+        <w:drawing>
+          <wp:inline distT="0" distB="0" distL="0" distR="0" wp14:anchorId="58994CAE" wp14:editId="38CE045D">
+            <wp:extent cx="5943600" cy="3346450"/>
+            <wp:effectExtent l="0" t="0" r="0" b="6350"/>
+            <wp:docPr id="365999982" name="Picture 2" descr="A screenshot of a computer&#10;&#10;Description automatically generated"/>
+            <wp:cNvGraphicFramePr>
+              <a:graphicFrameLocks xmlns:a="http://schemas.openxmlformats.org/drawingml/2006/main" noChangeAspect="1"/>
+            </wp:cNvGraphicFramePr>
+            <a:graphic xmlns:a="http://schemas.openxmlformats.org/drawingml/2006/main">
+              <a:graphicData uri="http://schemas.openxmlformats.org/drawingml/2006/picture">
+                <pic:pic xmlns:pic="http://schemas.openxmlformats.org/drawingml/2006/picture">
+                  <pic:nvPicPr>
+                    <pic:cNvPr id="365999982" name="Picture 2" descr="A screenshot of a computer&#10;&#10;Description automatically generated"/>
+                    <pic:cNvPicPr/>
+                  </pic:nvPicPr>
+                  <pic:blipFill>
+                    <a:blip r:embed="rId5">
+                      <a:extLst>
+                        <a:ext uri="{28A0092B-C50C-407E-A947-70E740481C1C}">
+                          <a14:useLocalDpi xmlns:a14="http://schemas.microsoft.com/office/drawing/2010/main" val="0"/>
+                        </a:ext>
+                      </a:extLst>
+                    </a:blip>
+                    <a:stretch>
+                      <a:fillRect/>
+                    </a:stretch>
+                  </pic:blipFill>
+                  <pic:spPr>
+                    <a:xfrm>
+                      <a:off x="0" y="0"/>
+                      <a:ext cx="5943600" cy="3346450"/>
+                    </a:xfrm>
+                    <a:prstGeom prst="rect">
+                      <a:avLst/>
+                    </a:prstGeom>
+                  </pic:spPr>
+                </pic:pic>
+              </a:graphicData>
+            </a:graphic>
+          </wp:inline>
+        </w:drawing>
+      </w:r>
+    </w:p>
+    <w:p/>
+    <w:p>
+      <w:r>
+        <w:t>Question 4:</w:t>
+      </w:r>
+    </w:p>
+    <w:p>
+      <w:r>
+        <w:rPr>
+          <w:noProof/>
+        </w:rPr>
+        <w:drawing>
+          <wp:inline distT="0" distB="0" distL="0" distR="0" wp14:anchorId="6AB1CF5C" wp14:editId="1903ADDC">
+            <wp:extent cx="5943600" cy="2863215"/>
+            <wp:effectExtent l="0" t="0" r="0" b="0"/>
+            <wp:docPr id="702879849" name="Picture 3" descr="A white background with black text&#10;&#10;Description automatically generated"/>
+            <wp:cNvGraphicFramePr>
+              <a:graphicFrameLocks xmlns:a="http://schemas.openxmlformats.org/drawingml/2006/main" noChangeAspect="1"/>
+            </wp:cNvGraphicFramePr>
+            <a:graphic xmlns:a="http://schemas.openxmlformats.org/drawingml/2006/main">
+              <a:graphicData uri="http://schemas.openxmlformats.org/drawingml/2006/picture">
+                <pic:pic xmlns:pic="http://schemas.openxmlformats.org/drawingml/2006/picture">
+                  <pic:nvPicPr>
+                    <pic:cNvPr id="702879849" name="Picture 3" descr="A white background with black text&#10;&#10;Description automatically generated"/>
+                    <pic:cNvPicPr/>
+                  </pic:nvPicPr>
+                  <pic:blipFill>
+                    <a:blip r:embed="rId6">
+                      <a:extLst>
+                        <a:ext uri="{28A0092B-C50C-407E-A947-70E740481C1C}">
+                          <a14:useLocalDpi xmlns:a14="http://schemas.microsoft.com/office/drawing/2010/main" val="0"/>
+                        </a:ext>
+                      </a:extLst>
+                    </a:blip>
+                    <a:stretch>
+                      <a:fillRect/>
+                    </a:stretch>
+                  </pic:blipFill>
+                  <pic:spPr>
+                    <a:xfrm>
+                      <a:off x="0" y="0"/>
+                      <a:ext cx="5943600" cy="2863215"/>
+                    </a:xfrm>
+                    <a:prstGeom prst="rect">
+                      <a:avLst/>
+                    </a:prstGeom>
+                  </pic:spPr>
+                </pic:pic>
+              </a:graphicData>
+            </a:graphic>
+          </wp:inline>
+        </w:drawing>
+      </w:r>
+    </w:p>
+    <w:p/>
+    <w:p/>
+    <w:p>
+      <w:r>
+        <w:lastRenderedPageBreak/>
+        <w:t>Question 5:</w:t>
+      </w:r>
+    </w:p>
+    <w:p>
+      <w:r>
+        <w:rPr>
+          <w:noProof/>
+        </w:rPr>
+        <w:drawing>
+          <wp:inline distT="0" distB="0" distL="0" distR="0" wp14:anchorId="2805899E" wp14:editId="2AF7F7AB">
+            <wp:extent cx="5943600" cy="2550795"/>
+            <wp:effectExtent l="0" t="0" r="0" b="1905"/>
+            <wp:docPr id="1865696737" name="Picture 4" descr="A screenshot of a computer&#10;&#10;Description automatically generated"/>
+            <wp:cNvGraphicFramePr>
+              <a:graphicFrameLocks xmlns:a="http://schemas.openxmlformats.org/drawingml/2006/main" noChangeAspect="1"/>
+            </wp:cNvGraphicFramePr>
+            <a:graphic xmlns:a="http://schemas.openxmlformats.org/drawingml/2006/main">
+              <a:graphicData uri="http://schemas.openxmlformats.org/drawingml/2006/picture">
+                <pic:pic xmlns:pic="http://schemas.openxmlformats.org/drawingml/2006/picture">
+                  <pic:nvPicPr>
+                    <pic:cNvPr id="1865696737" name="Picture 4" descr="A screenshot of a computer&#10;&#10;Description automatically generated"/>
+                    <pic:cNvPicPr/>
+                  </pic:nvPicPr>
+                  <pic:blipFill>
+                    <a:blip r:embed="rId7">
+                      <a:extLst>
+                        <a:ext uri="{28A0092B-C50C-407E-A947-70E740481C1C}">
+                          <a14:useLocalDpi xmlns:a14="http://schemas.microsoft.com/office/drawing/2010/main" val="0"/>
+                        </a:ext>
+                      </a:extLst>
+                    </a:blip>
+                    <a:stretch>
+                      <a:fillRect/>
+                    </a:stretch>
+                  </pic:blipFill>
+                  <pic:spPr>
+                    <a:xfrm>
+                      <a:off x="0" y="0"/>
+                      <a:ext cx="5943600" cy="2550795"/>
+                    </a:xfrm>
+                    <a:prstGeom prst="rect">
+                      <a:avLst/>
+                    </a:prstGeom>
+                  </pic:spPr>
+                </pic:pic>
+              </a:graphicData>
+            </a:graphic>
+          </wp:inline>
+        </w:drawing>
+      </w:r>
+    </w:p>
+    <w:p>
+      <w:r>
+        <w:rPr>
+          <w:noProof/>
+        </w:rPr>
+        <w:drawing>
+          <wp:anchor distT="0" distB="0" distL="114300" distR="114300" simplePos="0" relativeHeight="251658240" behindDoc="0" locked="0" layoutInCell="1" allowOverlap="1" wp14:anchorId="6D55932B" wp14:editId="2AEB5B47">
+            <wp:simplePos x="0" y="0"/>
+            <wp:positionH relativeFrom="column">
+              <wp:posOffset>-60325</wp:posOffset>
+            </wp:positionH>
+            <wp:positionV relativeFrom="paragraph">
+              <wp:posOffset>284480</wp:posOffset>
+            </wp:positionV>
+            <wp:extent cx="5737225" cy="4752340"/>
+            <wp:effectExtent l="0" t="0" r="3175" b="0"/>
+            <wp:wrapSquare wrapText="bothSides"/>
+            <wp:docPr id="850926020" name="Picture 5" descr="A screenshot of a computer&#10;&#10;Description automatically generated"/>
+            <wp:cNvGraphicFramePr>
+              <a:graphicFrameLocks xmlns:a="http://schemas.openxmlformats.org/drawingml/2006/main" noChangeAspect="1"/>
+            </wp:cNvGraphicFramePr>
+            <a:graphic xmlns:a="http://schemas.openxmlformats.org/drawingml/2006/main">
+              <a:graphicData uri="http://schemas.openxmlformats.org/drawingml/2006/picture">
+                <pic:pic xmlns:pic="http://schemas.openxmlformats.org/drawingml/2006/picture">
+                  <pic:nvPicPr>
+                    <pic:cNvPr id="850926020" name="Picture 5" descr="A screenshot of a computer&#10;&#10;Description automatically generated"/>
+                    <pic:cNvPicPr/>
+                  </pic:nvPicPr>
+                  <pic:blipFill>
+                    <a:blip r:embed="rId8">
+                      <a:extLst>
+                        <a:ext uri="{28A0092B-C50C-407E-A947-70E740481C1C}">
+                          <a14:useLocalDpi xmlns:a14="http://schemas.microsoft.com/office/drawing/2010/main" val="0"/>
+                        </a:ext>
+                      </a:extLst>
+                    </a:blip>
+                    <a:stretch>
+                      <a:fillRect/>
+                    </a:stretch>
+                  </pic:blipFill>
+                  <pic:spPr>
+                    <a:xfrm>
+                      <a:off x="0" y="0"/>
+                      <a:ext cx="5737225" cy="4752340"/>
+                    </a:xfrm>
+                    <a:prstGeom prst="rect">
+                      <a:avLst/>
+                    </a:prstGeom>
+                  </pic:spPr>
+                </pic:pic>
+              </a:graphicData>
+            </a:graphic>
+            <wp14:sizeRelH relativeFrom="page">
+              <wp14:pctWidth>0</wp14:pctWidth>
+            </wp14:sizeRelH>
+            <wp14:sizeRelV relativeFrom="page">
+              <wp14:pctHeight>0</wp14:pctHeight>
+            </wp14:sizeRelV>
+          </wp:anchor>
+        </w:drawing>
+      </w:r>
+      <w:r>
+        <w:t>Question 7:</w:t>
+      </w:r>
+    </w:p>
+    <w:p/>
+    <w:p>
+      <w:r>
+        <w:lastRenderedPageBreak/>
+        <w:t>Question 8:</w:t>
+      </w:r>
+    </w:p>
+    <w:p>
+      <w:r>
+        <w:rPr>
+          <w:noProof/>
+        </w:rPr>
+        <w:drawing>
+          <wp:inline distT="0" distB="0" distL="0" distR="0" wp14:anchorId="671B4834" wp14:editId="333B6A0A">
+            <wp:extent cx="5943600" cy="3345180"/>
+            <wp:effectExtent l="0" t="0" r="0" b="0"/>
+            <wp:docPr id="1240357539" name="Picture 6" descr="A screenshot of a computer&#10;&#10;Description automatically generated"/>
+            <wp:cNvGraphicFramePr>
+              <a:graphicFrameLocks xmlns:a="http://schemas.openxmlformats.org/drawingml/2006/main" noChangeAspect="1"/>
+            </wp:cNvGraphicFramePr>
+            <a:graphic xmlns:a="http://schemas.openxmlformats.org/drawingml/2006/main">
+              <a:graphicData uri="http://schemas.openxmlformats.org/drawingml/2006/picture">
+                <pic:pic xmlns:pic="http://schemas.openxmlformats.org/drawingml/2006/picture">
+                  <pic:nvPicPr>
+                    <pic:cNvPr id="1240357539" name="Picture 6" descr="A screenshot of a computer&#10;&#10;Description automatically generated"/>
+                    <pic:cNvPicPr/>
+                  </pic:nvPicPr>
+                  <pic:blipFill>
+                    <a:blip r:embed="rId9">
+                      <a:extLst>
+                        <a:ext uri="{28A0092B-C50C-407E-A947-70E740481C1C}">
+                          <a14:useLocalDpi xmlns:a14="http://schemas.microsoft.com/office/drawing/2010/main" val="0"/>
+                        </a:ext>
+                      </a:extLst>
+                    </a:blip>
+                    <a:stretch>
+                      <a:fillRect/>
+                    </a:stretch>
+                  </pic:blipFill>
+                  <pic:spPr>
+                    <a:xfrm>
+                      <a:off x="0" y="0"/>
+                      <a:ext cx="5943600" cy="3345180"/>
+                    </a:xfrm>
+                    <a:prstGeom prst="rect">
+                      <a:avLst/>
+                    </a:prstGeom>
+                  </pic:spPr>
+                </pic:pic>
+              </a:graphicData>
+            </a:graphic>
+          </wp:inline>
+        </w:drawing>
+      </w:r>
+    </w:p>
+    <w:p/>
     <w:sectPr>
       <w:pgSz w:w="12240" w:h="15840"/>
       <w:pgMar w:top="1440" w:right="1440" w:bottom="1440" w:left="1440" w:header="720" w:footer="720" w:gutter="0"/>
@@ -937,6 +1304,19 @@
       <w:spacing w:val="5"/>
     </w:rPr>
   </w:style>
+  <w:style w:type="character" w:styleId="HTMLCode">
+    <w:name w:val="HTML Code"/>
+    <w:basedOn w:val="DefaultParagraphFont"/>
+    <w:uiPriority w:val="99"/>
+    <w:semiHidden/>
+    <w:unhideWhenUsed/>
+    <w:rsid w:val="008F4696"/>
+    <w:rPr>
+      <w:rFonts w:ascii="Courier New" w:eastAsia="Times New Roman" w:hAnsi="Courier New" w:cs="Courier New"/>
+      <w:sz w:val="20"/>
+      <w:szCs w:val="20"/>
+    </w:rPr>
+  </w:style>
 </w:styles>
 </file>
 

</xml_diff>